<commit_message>
update 1 vergelijking met clc bio en ncbi blast toegevoegd
</commit_message>
<xml_diff>
--- a/verslag programma alex.docx
+++ b/verslag programma alex.docx
@@ -162,6 +162,180 @@
           <w:lang w:val="nl-NL"/>
         </w:rPr>
       </w:pPr>
+      <w:r>
+        <w:rPr>
+          <w:lang w:val="nl-NL"/>
+        </w:rPr>
+        <w:t xml:space="preserve">Omdat mijn programma geen trim en </w:t>
+      </w:r>
+      <w:proofErr w:type="spellStart"/>
+      <w:r>
+        <w:rPr>
+          <w:lang w:val="nl-NL"/>
+        </w:rPr>
+        <w:t>blast</w:t>
+      </w:r>
+      <w:proofErr w:type="spellEnd"/>
+      <w:r>
+        <w:rPr>
+          <w:lang w:val="nl-NL"/>
+        </w:rPr>
+        <w:t xml:space="preserve"> functie heeft ben ik de </w:t>
+      </w:r>
+      <w:proofErr w:type="spellStart"/>
+      <w:r>
+        <w:rPr>
+          <w:lang w:val="nl-NL"/>
+        </w:rPr>
+        <w:t>fasta</w:t>
+      </w:r>
+      <w:proofErr w:type="spellEnd"/>
+      <w:r>
+        <w:rPr>
+          <w:lang w:val="nl-NL"/>
+        </w:rPr>
+        <w:t xml:space="preserve"> files met de </w:t>
+      </w:r>
+      <w:proofErr w:type="spellStart"/>
+      <w:r>
+        <w:rPr>
+          <w:lang w:val="nl-NL"/>
+        </w:rPr>
+        <w:t>blast</w:t>
+      </w:r>
+      <w:proofErr w:type="spellEnd"/>
+      <w:r>
+        <w:rPr>
+          <w:lang w:val="nl-NL"/>
+        </w:rPr>
+        <w:t xml:space="preserve"> op de </w:t>
+      </w:r>
+      <w:proofErr w:type="spellStart"/>
+      <w:r>
+        <w:rPr>
+          <w:lang w:val="nl-NL"/>
+        </w:rPr>
+        <w:t>ncbi</w:t>
+      </w:r>
+      <w:proofErr w:type="spellEnd"/>
+      <w:r>
+        <w:rPr>
+          <w:lang w:val="nl-NL"/>
+        </w:rPr>
+        <w:t xml:space="preserve"> website gaan </w:t>
+      </w:r>
+      <w:proofErr w:type="spellStart"/>
+      <w:r>
+        <w:rPr>
+          <w:lang w:val="nl-NL"/>
+        </w:rPr>
+        <w:t>blasten</w:t>
+      </w:r>
+      <w:proofErr w:type="spellEnd"/>
+      <w:r>
+        <w:rPr>
+          <w:lang w:val="nl-NL"/>
+        </w:rPr>
+        <w:t xml:space="preserve">. De </w:t>
+      </w:r>
+      <w:proofErr w:type="spellStart"/>
+      <w:r>
+        <w:rPr>
+          <w:lang w:val="nl-NL"/>
+        </w:rPr>
+        <w:t>ncbi</w:t>
+      </w:r>
+      <w:proofErr w:type="spellEnd"/>
+      <w:r>
+        <w:rPr>
+          <w:lang w:val="nl-NL"/>
+        </w:rPr>
+        <w:t xml:space="preserve"> website gebruik andere </w:t>
+      </w:r>
+      <w:proofErr w:type="spellStart"/>
+      <w:r>
+        <w:rPr>
+          <w:lang w:val="nl-NL"/>
+        </w:rPr>
+        <w:t>default</w:t>
+      </w:r>
+      <w:proofErr w:type="spellEnd"/>
+      <w:r>
+        <w:rPr>
+          <w:lang w:val="nl-NL"/>
+        </w:rPr>
+        <w:t xml:space="preserve"> instellingen dan </w:t>
+      </w:r>
+      <w:proofErr w:type="spellStart"/>
+      <w:r>
+        <w:rPr>
+          <w:lang w:val="nl-NL"/>
+        </w:rPr>
+        <w:t>clc</w:t>
+      </w:r>
+      <w:proofErr w:type="spellEnd"/>
+      <w:r>
+        <w:rPr>
+          <w:lang w:val="nl-NL"/>
+        </w:rPr>
+        <w:t xml:space="preserve"> </w:t>
+      </w:r>
+      <w:proofErr w:type="spellStart"/>
+      <w:r>
+        <w:rPr>
+          <w:lang w:val="nl-NL"/>
+        </w:rPr>
+        <w:t>bio</w:t>
+      </w:r>
+      <w:proofErr w:type="spellEnd"/>
+      <w:r>
+        <w:rPr>
+          <w:lang w:val="nl-NL"/>
+        </w:rPr>
+        <w:t xml:space="preserve">. De instellingen van </w:t>
+      </w:r>
+      <w:proofErr w:type="spellStart"/>
+      <w:r>
+        <w:rPr>
+          <w:lang w:val="nl-NL"/>
+        </w:rPr>
+        <w:t>clc</w:t>
+      </w:r>
+      <w:proofErr w:type="spellEnd"/>
+      <w:r>
+        <w:rPr>
+          <w:lang w:val="nl-NL"/>
+        </w:rPr>
+        <w:t xml:space="preserve"> </w:t>
+      </w:r>
+      <w:proofErr w:type="spellStart"/>
+      <w:r>
+        <w:rPr>
+          <w:lang w:val="nl-NL"/>
+        </w:rPr>
+        <w:t>bio</w:t>
+      </w:r>
+      <w:proofErr w:type="spellEnd"/>
+      <w:r>
+        <w:rPr>
+          <w:lang w:val="nl-NL"/>
+        </w:rPr>
+        <w:t xml:space="preserve"> hadden als verschil dat de score voor een match 1 is terwijl de </w:t>
+      </w:r>
+      <w:proofErr w:type="spellStart"/>
+      <w:r>
+        <w:rPr>
+          <w:lang w:val="nl-NL"/>
+        </w:rPr>
+        <w:t>ncbi</w:t>
+      </w:r>
+      <w:proofErr w:type="spellEnd"/>
+      <w:r>
+        <w:rPr>
+          <w:lang w:val="nl-NL"/>
+        </w:rPr>
+        <w:t xml:space="preserve"> 2 gebruikt.</w:t>
+      </w:r>
     </w:p>
     <w:p>
       <w:pPr>

</xml_diff>

<commit_message>
update vergelijking uitgebreid en uren geupdated
</commit_message>
<xml_diff>
--- a/verslag programma alex.docx
+++ b/verslag programma alex.docx
@@ -3,8 +3,16 @@
 <w:document xmlns:ve="http://schemas.openxmlformats.org/markup-compatibility/2006" xmlns:o="urn:schemas-microsoft-com:office:office" xmlns:r="http://schemas.openxmlformats.org/officeDocument/2006/relationships" xmlns:m="http://schemas.openxmlformats.org/officeDocument/2006/math" xmlns:v="urn:schemas-microsoft-com:vml" xmlns:wp="http://schemas.openxmlformats.org/drawingml/2006/wordprocessingDrawing" xmlns:w10="urn:schemas-microsoft-com:office:word" xmlns:w="http://schemas.openxmlformats.org/wordprocessingml/2006/main" xmlns:wne="http://schemas.microsoft.com/office/word/2006/wordml">
   <w:body>
     <w:p>
-      <w:r>
-        <w:t>Question 1</w:t>
+      <w:pPr>
+        <w:rPr>
+          <w:lang w:val="nl-NL"/>
+        </w:rPr>
+      </w:pPr>
+      <w:r>
+        <w:rPr>
+          <w:lang w:val="nl-NL"/>
+        </w:rPr>
+        <w:t>Dit is een klein verslag waarbij er antwoord word geprobeerd te geven op de volgende vraag:</w:t>
       </w:r>
     </w:p>
     <w:p>
@@ -14,6 +22,7 @@
         </w:tabs>
         <w:rPr>
           <w:rFonts w:ascii="Calibri" w:eastAsia="Calibri" w:hAnsi="Calibri" w:cs="Calibri"/>
+          <w:color w:val="00000A"/>
         </w:rPr>
       </w:pPr>
       <w:r>
@@ -26,6 +35,51 @@
     </w:p>
     <w:p>
       <w:pPr>
+        <w:tabs>
+          <w:tab w:val="left" w:pos="708"/>
+        </w:tabs>
+        <w:rPr>
+          <w:rFonts w:ascii="Calibri" w:eastAsia="Calibri" w:hAnsi="Calibri" w:cs="Calibri"/>
+          <w:lang w:val="nl-NL"/>
+        </w:rPr>
+      </w:pPr>
+      <w:r>
+        <w:rPr>
+          <w:rFonts w:ascii="Calibri" w:eastAsia="Calibri" w:hAnsi="Calibri" w:cs="Calibri"/>
+          <w:color w:val="00000A"/>
+          <w:lang w:val="nl-NL"/>
+        </w:rPr>
+        <w:t xml:space="preserve">Hierbij was het mij taak om de </w:t>
+      </w:r>
+      <w:proofErr w:type="spellStart"/>
+      <w:r>
+        <w:rPr>
+          <w:rFonts w:ascii="Calibri" w:eastAsia="Calibri" w:hAnsi="Calibri" w:cs="Calibri"/>
+          <w:color w:val="00000A"/>
+          <w:lang w:val="nl-NL"/>
+        </w:rPr>
+        <w:t>torrent</w:t>
+      </w:r>
+      <w:proofErr w:type="spellEnd"/>
+      <w:r>
+        <w:rPr>
+          <w:rFonts w:ascii="Calibri" w:eastAsia="Calibri" w:hAnsi="Calibri" w:cs="Calibri"/>
+          <w:color w:val="00000A"/>
+          <w:lang w:val="nl-NL"/>
+        </w:rPr>
+        <w:t xml:space="preserve"> suite </w:t>
+      </w:r>
+      <w:r>
+        <w:rPr>
+          <w:rFonts w:ascii="Calibri" w:eastAsia="Calibri" w:hAnsi="Calibri" w:cs="Calibri"/>
+          <w:color w:val="00000A"/>
+          <w:lang w:val="nl-NL"/>
+        </w:rPr>
+        <w:t>software te testen.</w:t>
+      </w:r>
+    </w:p>
+    <w:p>
+      <w:pPr>
         <w:rPr>
           <w:lang w:val="nl-NL"/>
         </w:rPr>
@@ -336,6 +390,130 @@
         </w:rPr>
         <w:t xml:space="preserve"> 2 gebruikt.</w:t>
       </w:r>
+      <w:r>
+        <w:rPr>
+          <w:lang w:val="nl-NL"/>
+        </w:rPr>
+        <w:t xml:space="preserve"> In vergelijking met </w:t>
+      </w:r>
+      <w:proofErr w:type="spellStart"/>
+      <w:r>
+        <w:rPr>
+          <w:lang w:val="nl-NL"/>
+        </w:rPr>
+        <w:t>geneious</w:t>
+      </w:r>
+      <w:proofErr w:type="spellEnd"/>
+      <w:r>
+        <w:rPr>
+          <w:lang w:val="nl-NL"/>
+        </w:rPr>
+        <w:t xml:space="preserve"> is de setting van </w:t>
+      </w:r>
+      <w:proofErr w:type="spellStart"/>
+      <w:r>
+        <w:rPr>
+          <w:lang w:val="nl-NL"/>
+        </w:rPr>
+        <w:t>word-size</w:t>
+      </w:r>
+      <w:proofErr w:type="spellEnd"/>
+      <w:r>
+        <w:rPr>
+          <w:lang w:val="nl-NL"/>
+        </w:rPr>
+        <w:t xml:space="preserve"> anders. Bij de wegsite van </w:t>
+      </w:r>
+      <w:proofErr w:type="spellStart"/>
+      <w:r>
+        <w:rPr>
+          <w:lang w:val="nl-NL"/>
+        </w:rPr>
+        <w:t>ncbi</w:t>
+      </w:r>
+      <w:proofErr w:type="spellEnd"/>
+      <w:r>
+        <w:rPr>
+          <w:lang w:val="nl-NL"/>
+        </w:rPr>
+        <w:t xml:space="preserve"> is de  </w:t>
+      </w:r>
+      <w:proofErr w:type="spellStart"/>
+      <w:r>
+        <w:rPr>
+          <w:lang w:val="nl-NL"/>
+        </w:rPr>
+        <w:t>word-size</w:t>
+      </w:r>
+      <w:proofErr w:type="spellEnd"/>
+      <w:r>
+        <w:rPr>
+          <w:lang w:val="nl-NL"/>
+        </w:rPr>
+        <w:t xml:space="preserve"> 11 en bij </w:t>
+      </w:r>
+      <w:proofErr w:type="spellStart"/>
+      <w:r>
+        <w:rPr>
+          <w:lang w:val="nl-NL"/>
+        </w:rPr>
+        <w:t>geneious</w:t>
+      </w:r>
+      <w:proofErr w:type="spellEnd"/>
+      <w:r>
+        <w:rPr>
+          <w:lang w:val="nl-NL"/>
+        </w:rPr>
+        <w:t xml:space="preserve"> is dat 28. Ook is de match mismatch van 1/-2 bij </w:t>
+      </w:r>
+      <w:proofErr w:type="spellStart"/>
+      <w:r>
+        <w:rPr>
+          <w:lang w:val="nl-NL"/>
+        </w:rPr>
+        <w:t>geneious</w:t>
+      </w:r>
+      <w:proofErr w:type="spellEnd"/>
+      <w:r>
+        <w:rPr>
+          <w:lang w:val="nl-NL"/>
+        </w:rPr>
+        <w:t xml:space="preserve"> en 2/-3 bij de </w:t>
+      </w:r>
+      <w:proofErr w:type="spellStart"/>
+      <w:r>
+        <w:rPr>
+          <w:lang w:val="nl-NL"/>
+        </w:rPr>
+        <w:t>ncbi</w:t>
+      </w:r>
+      <w:proofErr w:type="spellEnd"/>
+      <w:r>
+        <w:rPr>
+          <w:lang w:val="nl-NL"/>
+        </w:rPr>
+        <w:t xml:space="preserve"> anders.</w:t>
+      </w:r>
+    </w:p>
+    <w:p>
+      <w:pPr>
+        <w:rPr>
+          <w:lang w:val="nl-NL"/>
+        </w:rPr>
+      </w:pPr>
+    </w:p>
+    <w:p>
+      <w:pPr>
+        <w:rPr>
+          <w:lang w:val="nl-NL"/>
+        </w:rPr>
+      </w:pPr>
+      <w:r>
+        <w:rPr>
+          <w:lang w:val="nl-NL"/>
+        </w:rPr>
+        <w:t>Gewerkte uren:</w:t>
+      </w:r>
     </w:p>
     <w:p>
       <w:pPr>
@@ -375,6 +553,54 @@
         </w:rPr>
         <w:t>3 uur vergaderingen</w:t>
       </w:r>
+    </w:p>
+    <w:p>
+      <w:pPr>
+        <w:rPr>
+          <w:lang w:val="nl-NL"/>
+        </w:rPr>
+      </w:pPr>
+      <w:r>
+        <w:rPr>
+          <w:lang w:val="nl-NL"/>
+        </w:rPr>
+        <w:t xml:space="preserve">1 </w:t>
+      </w:r>
+      <w:proofErr w:type="spellStart"/>
+      <w:r>
+        <w:rPr>
+          <w:lang w:val="nl-NL"/>
+        </w:rPr>
+        <w:t>blast</w:t>
+      </w:r>
+      <w:proofErr w:type="spellEnd"/>
+    </w:p>
+    <w:p>
+      <w:pPr>
+        <w:rPr>
+          <w:lang w:val="nl-NL"/>
+        </w:rPr>
+      </w:pPr>
+      <w:r>
+        <w:rPr>
+          <w:lang w:val="nl-NL"/>
+        </w:rPr>
+        <w:t>0.5 uur verslag</w:t>
+      </w:r>
+      <w:r>
+        <w:rPr>
+          <w:lang w:val="nl-NL"/>
+        </w:rPr>
+        <w:t xml:space="preserve"> </w:t>
+      </w:r>
+      <w:proofErr w:type="spellStart"/>
+      <w:r>
+        <w:rPr>
+          <w:lang w:val="nl-NL"/>
+        </w:rPr>
+        <w:t>progrmma</w:t>
+      </w:r>
+      <w:proofErr w:type="spellEnd"/>
     </w:p>
     <w:sectPr>
       <w:pgSz w:w="12240" w:h="15840"/>

</xml_diff>